<commit_message>
DAY 1 (09/01/26)– Platform Setup & First Steps
</commit_message>
<xml_diff>
--- a/Day-1/Day-1.docx
+++ b/Day-1/Day-1.docx
@@ -209,6 +209,35 @@
       <w:r>
         <w:t xml:space="preserve"> transformations</w:t>
       </w:r>
+    </w:p>
+    <w:p>
+      <w:r>
+        <w:rPr>
+          <w:rFonts w:ascii="Segoe UI Emoji" w:hAnsi="Segoe UI Emoji" w:cs="Segoe UI Emoji"/>
+        </w:rPr>
+        <w:t>🔗</w:t>
+      </w:r>
+      <w:r>
+        <w:t xml:space="preserve"> </w:t>
+      </w:r>
+      <w:r>
+        <w:rPr>
+          <w:b/>
+          <w:bCs/>
+        </w:rPr>
+        <w:t>Challenge Registration Link:</w:t>
+      </w:r>
+      <w:r>
+        <w:br/>
+      </w:r>
+      <w:hyperlink r:id="rId4" w:tgtFrame="_self" w:history="1">
+        <w:r>
+          <w:rPr>
+            <w:rStyle w:val="Hyperlink"/>
+          </w:rPr>
+          <w:t>https://lnkd.in/gwEhDH8c</w:t>
+        </w:r>
+      </w:hyperlink>
     </w:p>
     <w:p>
       <w:r>
@@ -1194,6 +1223,29 @@
       <w:spacing w:val="5"/>
     </w:rPr>
   </w:style>
+  <w:style w:type="character" w:styleId="Hyperlink">
+    <w:name w:val="Hyperlink"/>
+    <w:basedOn w:val="DefaultParagraphFont"/>
+    <w:uiPriority w:val="99"/>
+    <w:unhideWhenUsed/>
+    <w:rsid w:val="00CF251C"/>
+    <w:rPr>
+      <w:color w:val="467886" w:themeColor="hyperlink"/>
+      <w:u w:val="single"/>
+    </w:rPr>
+  </w:style>
+  <w:style w:type="character" w:styleId="UnresolvedMention">
+    <w:name w:val="Unresolved Mention"/>
+    <w:basedOn w:val="DefaultParagraphFont"/>
+    <w:uiPriority w:val="99"/>
+    <w:semiHidden/>
+    <w:unhideWhenUsed/>
+    <w:rsid w:val="00CF251C"/>
+    <w:rPr>
+      <w:color w:val="605E5C"/>
+      <w:shd w:val="clear" w:color="auto" w:fill="E1DFDD"/>
+    </w:rPr>
+  </w:style>
 </w:styles>
 </file>
 

</xml_diff>